<commit_message>
srs dali ha abhi template m karna change jo srs file h usko template m adjust karna h
</commit_message>
<xml_diff>
--- a/Documentation/srs.docx
+++ b/Documentation/srs.docx
@@ -2,6 +2,10 @@
 <file path=word/document.xml><?xml version="1.0" encoding="utf-8"?>
 <w:document xmlns:wpc="http://schemas.microsoft.com/office/word/2010/wordprocessingCanvas" xmlns:cx="http://schemas.microsoft.com/office/drawing/2014/chartex" xmlns:cx1="http://schemas.microsoft.com/office/drawing/2015/9/8/chartex" xmlns:cx2="http://schemas.microsoft.com/office/drawing/2015/10/21/chartex" xmlns:cx3="http://schemas.microsoft.com/office/drawing/2016/5/9/chartex" xmlns:cx4="http://schemas.microsoft.com/office/drawing/2016/5/10/chartex" xmlns:cx5="http://schemas.microsoft.com/office/drawing/2016/5/11/chartex" xmlns:cx6="http://schemas.microsoft.com/office/drawing/2016/5/12/chartex" xmlns:cx7="http://schemas.microsoft.com/office/drawing/2016/5/13/chartex" xmlns:cx8="http://schemas.microsoft.com/office/drawing/2016/5/14/chartex" xmlns:mc="http://schemas.openxmlformats.org/markup-compatibility/2006" xmlns:aink="http://schemas.microsoft.com/office/drawing/2016/ink" xmlns:am3d="http://schemas.microsoft.com/office/drawing/2017/model3d" xmlns:o="urn:schemas-microsoft-com:office:office" xmlns:r="http://schemas.openxmlformats.org/officeDocument/2006/relationships" xmlns:m="http://schemas.openxmlformats.org/officeDocument/2006/math" xmlns:v="urn:schemas-microsoft-com:vml" xmlns:wp14="http://schemas.microsoft.com/office/word/2010/wordprocessingDrawing" xmlns:wp="http://schemas.openxmlformats.org/drawingml/2006/wordprocessingDrawing" xmlns:w10="urn:schemas-microsoft-com:office:word" xmlns:w="http://schemas.openxmlformats.org/wordprocessingml/2006/main" xmlns:w14="http://schemas.microsoft.com/office/word/2010/wordml" xmlns:w15="http://schemas.microsoft.com/office/word/2012/wordml" xmlns:w16cid="http://schemas.microsoft.com/office/word/2016/wordml/cid" xmlns:w16se="http://schemas.microsoft.com/office/word/2015/wordml/symex" xmlns:wpg="http://schemas.microsoft.com/office/word/2010/wordprocessingGroup" xmlns:wpi="http://schemas.microsoft.com/office/word/2010/wordprocessingInk" xmlns:wne="http://schemas.microsoft.com/office/word/2006/wordml" xmlns:wps="http://schemas.microsoft.com/office/word/2010/wordprocessingShape" mc:Ignorable="w14 w15 w16se w16cid wp14">
   <w:body>
+    <w:p>
+      <w:bookmarkStart w:id="0" w:name="_GoBack"/>
+      <w:bookmarkEnd w:id="0"/>
+    </w:p>
     <w:p>
       <w:r>
         <w:t>1.2 Requirements</w:t>
@@ -29,8 +33,6 @@
       <w:r>
         <w:t>So, it became obvious that automation is required for the shop and hence started to work on the initial design of the databases and then also saw what tables were required and what constraints were required. Hence, we came with this, that each of the facility would now be independent and all the clothes would now be marked with unique bill number generated by the software which would make the sorting easier than it used to be. Also, all the bills would be calculated by the software, further reducing the load. This is required due to the fact that now in the coming years also the students will increase. Hence it is required for the better working of the Shop. In the subsequent meetings also we got to know that some clothes were being reported as lost or exchanged causing discomfort to the students and putting the reputation of the shop at stake and we didn’t want any of the students to complain about it because it was due to the increase in workload of the owners of the shop.</w:t>
       </w:r>
-      <w:bookmarkStart w:id="0" w:name="_GoBack"/>
-      <w:bookmarkEnd w:id="0"/>
     </w:p>
     <w:sectPr>
       <w:pgSz w:w="11906" w:h="16838"/>

</xml_diff>